<commit_message>
Histórias de Usuários - pequena redefinição de uma história
</commit_message>
<xml_diff>
--- a/Projeto - Easy Closet/ARTIGO4_CriarHistóriasDeUsuários.docx
+++ b/Projeto - Easy Closet/ARTIGO4_CriarHistóriasDeUsuários.docx
@@ -21,18 +21,7 @@
           <w:sz w:val="24"/>
           <w:szCs w:val="24"/>
         </w:rPr>
-        <w:t>ARTIGO TECH #</w:t>
-      </w:r>
-      <w:r>
-        <w:rPr>
-          <w:rFonts w:ascii="Arial" w:hAnsi="Arial" w:cs="Arial"/>
-          <w:b/>
-          <w:bCs/>
-          <w:color w:val="FF0000"/>
-          <w:sz w:val="24"/>
-          <w:szCs w:val="24"/>
-        </w:rPr>
-        <w:t>4</w:t>
+        <w:t>ARTIGO TECH #4</w:t>
       </w:r>
       <w:r>
         <w:rPr>
@@ -83,17 +72,7 @@
           <w:sz w:val="24"/>
           <w:szCs w:val="24"/>
         </w:rPr>
-        <w:t xml:space="preserve">Definição de </w:t>
-      </w:r>
-      <w:r>
-        <w:rPr>
-          <w:rFonts w:ascii="Arial" w:hAnsi="Arial" w:cs="Arial"/>
-          <w:b/>
-          <w:bCs/>
-          <w:sz w:val="24"/>
-          <w:szCs w:val="24"/>
-        </w:rPr>
-        <w:t>Histórias de Usuários</w:t>
+        <w:t>Definição de Histórias de Usuários</w:t>
       </w:r>
     </w:p>
     <w:p>
@@ -163,61 +142,7 @@
           <w:sz w:val="24"/>
           <w:szCs w:val="24"/>
         </w:rPr>
-        <w:t xml:space="preserve">Técnica FDD – </w:t>
-      </w:r>
-      <w:proofErr w:type="spellStart"/>
-      <w:r>
-        <w:rPr>
-          <w:rFonts w:ascii="Arial" w:hAnsi="Arial" w:cs="Arial"/>
-          <w:sz w:val="24"/>
-          <w:szCs w:val="24"/>
-        </w:rPr>
-        <w:t>Feature</w:t>
-      </w:r>
-      <w:proofErr w:type="spellEnd"/>
-      <w:r>
-        <w:rPr>
-          <w:rFonts w:ascii="Arial" w:hAnsi="Arial" w:cs="Arial"/>
-          <w:sz w:val="24"/>
-          <w:szCs w:val="24"/>
-        </w:rPr>
-        <w:t xml:space="preserve"> </w:t>
-      </w:r>
-      <w:proofErr w:type="spellStart"/>
-      <w:r>
-        <w:rPr>
-          <w:rFonts w:ascii="Arial" w:hAnsi="Arial" w:cs="Arial"/>
-          <w:sz w:val="24"/>
-          <w:szCs w:val="24"/>
-        </w:rPr>
-        <w:t>Driven</w:t>
-      </w:r>
-      <w:proofErr w:type="spellEnd"/>
-      <w:r>
-        <w:rPr>
-          <w:rFonts w:ascii="Arial" w:hAnsi="Arial" w:cs="Arial"/>
-          <w:sz w:val="24"/>
-          <w:szCs w:val="24"/>
-        </w:rPr>
-        <w:t xml:space="preserve"> </w:t>
-      </w:r>
-      <w:proofErr w:type="spellStart"/>
-      <w:r>
-        <w:rPr>
-          <w:rFonts w:ascii="Arial" w:hAnsi="Arial" w:cs="Arial"/>
-          <w:sz w:val="24"/>
-          <w:szCs w:val="24"/>
-        </w:rPr>
-        <w:t>Development</w:t>
-      </w:r>
-      <w:proofErr w:type="spellEnd"/>
-      <w:r>
-        <w:rPr>
-          <w:rFonts w:ascii="Arial" w:hAnsi="Arial" w:cs="Arial"/>
-          <w:sz w:val="24"/>
-          <w:szCs w:val="24"/>
-        </w:rPr>
-        <w:t xml:space="preserve"> (Desenvolvimento Orientado a Funcionalidades)</w:t>
+        <w:t>Técnica FDD – Feature Driven Development (Desenvolvimento Orientado a Funcionalidades)</w:t>
       </w:r>
     </w:p>
     <w:p>
@@ -249,7 +174,7 @@
           <w:szCs w:val="24"/>
         </w:rPr>
         <w:drawing>
-          <wp:inline distT="0" distB="0" distL="0" distR="0" wp14:anchorId="62AABEB1" wp14:editId="747C093E">
+          <wp:inline distT="0" distB="0" distL="0" distR="0" wp14:anchorId="62AABEB1" wp14:editId="2CA337D9">
             <wp:extent cx="5562600" cy="4413250"/>
             <wp:effectExtent l="0" t="0" r="0" b="25400"/>
             <wp:docPr id="1" name="Diagrama 1"/>
@@ -426,6 +351,7 @@
     <w:lsdException w:name="HTML Sample" w:semiHidden="1" w:unhideWhenUsed="1"/>
     <w:lsdException w:name="HTML Typewriter" w:semiHidden="1" w:unhideWhenUsed="1"/>
     <w:lsdException w:name="HTML Variable" w:semiHidden="1" w:unhideWhenUsed="1"/>
+    <w:lsdException w:name="Normal Table" w:semiHidden="1" w:unhideWhenUsed="1"/>
     <w:lsdException w:name="annotation subject" w:semiHidden="1" w:unhideWhenUsed="1"/>
     <w:lsdException w:name="No List" w:semiHidden="1" w:unhideWhenUsed="1"/>
     <w:lsdException w:name="Outline List 1" w:semiHidden="1" w:unhideWhenUsed="1"/>
@@ -472,8 +398,10 @@
     <w:lsdException w:name="Table Subtle 2" w:semiHidden="1" w:unhideWhenUsed="1"/>
     <w:lsdException w:name="Table Web 1" w:semiHidden="1" w:unhideWhenUsed="1"/>
     <w:lsdException w:name="Table Web 2" w:semiHidden="1" w:unhideWhenUsed="1"/>
+    <w:lsdException w:name="Table Web 3" w:semiHidden="1" w:unhideWhenUsed="1"/>
     <w:lsdException w:name="Balloon Text" w:semiHidden="1" w:unhideWhenUsed="1"/>
     <w:lsdException w:name="Table Grid" w:uiPriority="39"/>
+    <w:lsdException w:name="Table Theme" w:semiHidden="1" w:unhideWhenUsed="1"/>
     <w:lsdException w:name="Placeholder Text" w:semiHidden="1"/>
     <w:lsdException w:name="No Spacing" w:uiPriority="1" w:qFormat="1"/>
     <w:lsdException w:name="Light Shading" w:uiPriority="60"/>
@@ -1731,7 +1659,7 @@
           <a:pPr algn="ctr"/>
           <a:r>
             <a:rPr lang="pt-BR"/>
-            <a:t>O usuário quer se cadastrar sem passar muitos dados.</a:t>
+            <a:t>O usuário precisa se cadastrar na aplicaçãoi.</a:t>
           </a:r>
         </a:p>
       </dgm:t>
@@ -4660,7 +4588,7 @@
           </a:pPr>
           <a:r>
             <a:rPr lang="pt-BR" sz="600" kern="1200"/>
-            <a:t>O usuário quer se cadastrar sem passar muitos dados.</a:t>
+            <a:t>O usuário precisa se cadastrar na aplicaçãoi.</a:t>
           </a:r>
         </a:p>
       </dsp:txBody>

</xml_diff>